<commit_message>
Creating first entity and first app
</commit_message>
<xml_diff>
--- a/conception/documentation_simpleflow.docx
+++ b/conception/documentation_simpleflow.docx
@@ -3,35 +3,380 @@
 <w:document xmlns:wpc="http://schemas.microsoft.com/office/word/2010/wordprocessingCanvas" xmlns:mc="http://schemas.openxmlformats.org/markup-compatibility/2006" xmlns:o="urn:schemas-microsoft-com:office:office" xmlns:r="http://schemas.openxmlformats.org/officeDocument/2006/relationships" xmlns:m="http://schemas.openxmlformats.org/officeDocument/2006/math" xmlns:v="urn:schemas-microsoft-com:vml" xmlns:wp14="http://schemas.microsoft.com/office/word/2010/wordprocessingDrawing" xmlns:wp="http://schemas.openxmlformats.org/drawingml/2006/wordprocessingDrawing" xmlns:w10="urn:schemas-microsoft-com:office:word" xmlns:w="http://schemas.openxmlformats.org/wordprocessingml/2006/main" xmlns:w14="http://schemas.microsoft.com/office/word/2010/wordml" xmlns:wpg="http://schemas.microsoft.com/office/word/2010/wordprocessingGroup" xmlns:wpi="http://schemas.microsoft.com/office/word/2010/wordprocessingInk" xmlns:wne="http://schemas.microsoft.com/office/word/2006/wordml" xmlns:wps="http://schemas.microsoft.com/office/word/2010/wordprocessingShape" mc:Ignorable="w14 wp14">
   <w:body>
     <w:p>
-      <w:r>
-        <w:t xml:space="preserve">Description du principe général de fonctionnement </w:t>
+      <w:pPr>
+        <w:pStyle w:val="Titre1"/>
+      </w:pPr>
+      <w:r>
+        <w:t xml:space="preserve">How the </w:t>
+      </w:r>
+      <w:r>
+        <w:t>App</w:t>
+      </w:r>
+      <w:r>
+        <w:t xml:space="preserve"> </w:t>
+      </w:r>
+      <w:r>
+        <w:t>Works</w:t>
+      </w:r>
+      <w:r>
+        <w:t> ?</w:t>
+      </w:r>
+      <w:r>
+        <w:t xml:space="preserve"> </w:t>
       </w:r>
     </w:p>
     <w:p>
       <w:r>
-        <w:t>Simpleflow est basé sur le Framework Symfony 4,  fonctionne comme un CMS. Lorsqu’on veut initier un nouveau projet, on commence avec le squelette du code source par défaut. On a</w:t>
-      </w:r>
-      <w:r>
-        <w:t xml:space="preserve"> ensuite</w:t>
-      </w:r>
-      <w:r>
-        <w:t xml:space="preserve"> des modules de l’application qui sont responsables des configurations et des modules qui sont responsables du RUN de l’application. On fait les configurations, on définit les paramètres de la base de données. Une fois que c’est fait, on définit le Workflow. </w:t>
+        <w:t>Simp</w:t>
+      </w:r>
+      <w:r>
+        <w:t xml:space="preserve">leflow </w:t>
+      </w:r>
+      <w:proofErr w:type="spellStart"/>
+      <w:r>
+        <w:t>is</w:t>
+      </w:r>
+      <w:proofErr w:type="spellEnd"/>
+      <w:r>
+        <w:t xml:space="preserve"> </w:t>
+      </w:r>
+      <w:proofErr w:type="spellStart"/>
+      <w:r>
+        <w:t>based</w:t>
+      </w:r>
+      <w:proofErr w:type="spellEnd"/>
+      <w:r>
+        <w:t xml:space="preserve"> on</w:t>
+      </w:r>
+      <w:r>
+        <w:t xml:space="preserve"> Sym</w:t>
+      </w:r>
+      <w:r>
+        <w:t xml:space="preserve">fony 4,  and </w:t>
+      </w:r>
+      <w:proofErr w:type="spellStart"/>
+      <w:r>
+        <w:t>works</w:t>
+      </w:r>
+      <w:proofErr w:type="spellEnd"/>
+      <w:r>
+        <w:t xml:space="preserve"> </w:t>
+      </w:r>
+      <w:proofErr w:type="spellStart"/>
+      <w:r>
+        <w:t>like</w:t>
+      </w:r>
+      <w:proofErr w:type="spellEnd"/>
+      <w:r>
+        <w:t xml:space="preserve"> a CMS</w:t>
+      </w:r>
+      <w:r>
+        <w:t>.</w:t>
+      </w:r>
+      <w:r>
+        <w:t xml:space="preserve"> </w:t>
+      </w:r>
+      <w:proofErr w:type="spellStart"/>
+      <w:r>
+        <w:t>When</w:t>
+      </w:r>
+      <w:proofErr w:type="spellEnd"/>
+      <w:r>
+        <w:t xml:space="preserve"> a new </w:t>
+      </w:r>
+      <w:proofErr w:type="spellStart"/>
+      <w:r>
+        <w:t>project</w:t>
+      </w:r>
+      <w:proofErr w:type="spellEnd"/>
+      <w:r>
+        <w:t xml:space="preserve"> </w:t>
+      </w:r>
+      <w:proofErr w:type="spellStart"/>
+      <w:r>
+        <w:t>is</w:t>
+      </w:r>
+      <w:proofErr w:type="spellEnd"/>
+      <w:r>
+        <w:t xml:space="preserve"> </w:t>
+      </w:r>
+      <w:proofErr w:type="spellStart"/>
+      <w:r>
+        <w:t>created</w:t>
+      </w:r>
+      <w:proofErr w:type="spellEnd"/>
+      <w:r>
+        <w:t xml:space="preserve">, </w:t>
+      </w:r>
+      <w:proofErr w:type="spellStart"/>
+      <w:r>
+        <w:t>we</w:t>
+      </w:r>
+      <w:proofErr w:type="spellEnd"/>
+      <w:r>
+        <w:t xml:space="preserve"> </w:t>
+      </w:r>
+      <w:proofErr w:type="spellStart"/>
+      <w:r>
+        <w:t>begin</w:t>
+      </w:r>
+      <w:proofErr w:type="spellEnd"/>
+      <w:r>
+        <w:t xml:space="preserve"> </w:t>
+      </w:r>
+      <w:proofErr w:type="spellStart"/>
+      <w:r>
+        <w:t>with</w:t>
+      </w:r>
+      <w:proofErr w:type="spellEnd"/>
+      <w:r>
+        <w:t xml:space="preserve"> </w:t>
+      </w:r>
+      <w:proofErr w:type="gramStart"/>
+      <w:r>
+        <w:t>a</w:t>
+      </w:r>
+      <w:proofErr w:type="gramEnd"/>
+      <w:r>
+        <w:t xml:space="preserve"> </w:t>
+      </w:r>
+      <w:proofErr w:type="spellStart"/>
+      <w:r>
+        <w:t>skeleton</w:t>
+      </w:r>
+      <w:proofErr w:type="spellEnd"/>
+      <w:r>
+        <w:t xml:space="preserve"> </w:t>
+      </w:r>
+      <w:proofErr w:type="spellStart"/>
+      <w:r>
+        <w:t>project</w:t>
+      </w:r>
+      <w:proofErr w:type="spellEnd"/>
+      <w:r>
+        <w:t xml:space="preserve"> </w:t>
+      </w:r>
+      <w:proofErr w:type="spellStart"/>
+      <w:r>
+        <w:t>with</w:t>
+      </w:r>
+      <w:proofErr w:type="spellEnd"/>
+      <w:r>
+        <w:t xml:space="preserve"> default source code.</w:t>
+      </w:r>
+      <w:r>
+        <w:t xml:space="preserve"> </w:t>
+      </w:r>
+      <w:proofErr w:type="spellStart"/>
+      <w:r>
+        <w:t>Then</w:t>
+      </w:r>
+      <w:proofErr w:type="spellEnd"/>
+      <w:r>
+        <w:t xml:space="preserve"> </w:t>
+      </w:r>
+      <w:proofErr w:type="spellStart"/>
+      <w:r>
+        <w:t>we</w:t>
+      </w:r>
+      <w:proofErr w:type="spellEnd"/>
+      <w:r>
+        <w:t xml:space="preserve"> have application modules </w:t>
+      </w:r>
+      <w:proofErr w:type="spellStart"/>
+      <w:r>
+        <w:t>responsibles</w:t>
+      </w:r>
+      <w:proofErr w:type="spellEnd"/>
+      <w:r>
+        <w:t xml:space="preserve"> of configurations</w:t>
+      </w:r>
+      <w:r>
+        <w:t xml:space="preserve"> and modules </w:t>
+      </w:r>
+      <w:proofErr w:type="spellStart"/>
+      <w:r>
+        <w:t>responsibles</w:t>
+      </w:r>
+      <w:proofErr w:type="spellEnd"/>
+      <w:r>
+        <w:t xml:space="preserve"> of the </w:t>
+      </w:r>
+      <w:proofErr w:type="spellStart"/>
+      <w:r>
+        <w:t>app</w:t>
+      </w:r>
+      <w:proofErr w:type="spellEnd"/>
+      <w:r>
+        <w:t xml:space="preserve"> </w:t>
+      </w:r>
+      <w:proofErr w:type="spellStart"/>
+      <w:r>
+        <w:t>Execution</w:t>
+      </w:r>
+      <w:proofErr w:type="spellEnd"/>
+      <w:r>
+        <w:t>.</w:t>
+      </w:r>
+      <w:r>
+        <w:t xml:space="preserve"> To </w:t>
+      </w:r>
+      <w:proofErr w:type="spellStart"/>
+      <w:r>
+        <w:t>init</w:t>
+      </w:r>
+      <w:proofErr w:type="spellEnd"/>
+      <w:r>
+        <w:t xml:space="preserve"> the </w:t>
+      </w:r>
+      <w:proofErr w:type="spellStart"/>
+      <w:r>
+        <w:t>project</w:t>
+      </w:r>
+      <w:proofErr w:type="spellEnd"/>
+      <w:r>
+        <w:t xml:space="preserve">, </w:t>
+      </w:r>
+      <w:proofErr w:type="spellStart"/>
+      <w:r>
+        <w:t>we</w:t>
+      </w:r>
+      <w:proofErr w:type="spellEnd"/>
+      <w:r>
+        <w:t xml:space="preserve"> </w:t>
+      </w:r>
+      <w:proofErr w:type="spellStart"/>
+      <w:r>
+        <w:t>make</w:t>
+      </w:r>
+      <w:proofErr w:type="spellEnd"/>
+      <w:r>
+        <w:t xml:space="preserve"> all the </w:t>
+      </w:r>
+      <w:proofErr w:type="spellStart"/>
+      <w:r>
+        <w:t>require</w:t>
+      </w:r>
+      <w:proofErr w:type="spellEnd"/>
+      <w:r>
+        <w:t xml:space="preserve"> configurations, </w:t>
+      </w:r>
+      <w:proofErr w:type="spellStart"/>
+      <w:r>
+        <w:t>like</w:t>
+      </w:r>
+      <w:proofErr w:type="spellEnd"/>
+      <w:r>
+        <w:t xml:space="preserve"> setting the </w:t>
+      </w:r>
+      <w:proofErr w:type="spellStart"/>
+      <w:r>
+        <w:t>database</w:t>
+      </w:r>
+      <w:proofErr w:type="spellEnd"/>
+      <w:r>
+        <w:t xml:space="preserve"> </w:t>
+      </w:r>
+      <w:proofErr w:type="spellStart"/>
+      <w:r>
+        <w:t>parameters</w:t>
+      </w:r>
+      <w:proofErr w:type="spellEnd"/>
+      <w:r>
+        <w:t xml:space="preserve">, emails </w:t>
+      </w:r>
+      <w:proofErr w:type="spellStart"/>
+      <w:r>
+        <w:t>parameters</w:t>
+      </w:r>
+      <w:proofErr w:type="spellEnd"/>
+      <w:r>
+        <w:t xml:space="preserve"> and </w:t>
+      </w:r>
+      <w:proofErr w:type="spellStart"/>
+      <w:r>
+        <w:t>so</w:t>
+      </w:r>
+      <w:proofErr w:type="spellEnd"/>
+      <w:r>
+        <w:t xml:space="preserve"> on.</w:t>
+      </w:r>
+      <w:r>
+        <w:t xml:space="preserve"> </w:t>
+      </w:r>
+      <w:proofErr w:type="spellStart"/>
+      <w:r>
+        <w:t>Then</w:t>
+      </w:r>
+      <w:proofErr w:type="spellEnd"/>
+      <w:r>
+        <w:t xml:space="preserve"> </w:t>
+      </w:r>
+      <w:proofErr w:type="spellStart"/>
+      <w:r>
+        <w:t>we</w:t>
+      </w:r>
+      <w:proofErr w:type="spellEnd"/>
+      <w:r>
+        <w:t xml:space="preserve"> </w:t>
+      </w:r>
+      <w:proofErr w:type="spellStart"/>
+      <w:r>
+        <w:t>write</w:t>
+      </w:r>
+      <w:proofErr w:type="spellEnd"/>
+      <w:r>
+        <w:t xml:space="preserve"> th</w:t>
+      </w:r>
+      <w:r>
+        <w:t xml:space="preserve">e Workflow classes. </w:t>
       </w:r>
     </w:p>
     <w:p>
       <w:r>
-        <w:t>La première approche d’automatisation est la suivante</w:t>
+        <w:t xml:space="preserve">The main </w:t>
+      </w:r>
+      <w:proofErr w:type="spellStart"/>
+      <w:r>
+        <w:t>elements</w:t>
+      </w:r>
+      <w:proofErr w:type="spellEnd"/>
+      <w:r>
+        <w:t xml:space="preserve"> of the workflow are</w:t>
       </w:r>
     </w:p>
     <w:p>
-      <w:r>
-        <w:t xml:space="preserve">Chaque workflow est défini par les </w:t>
-      </w:r>
-      <w:r>
-        <w:t>éléments</w:t>
-      </w:r>
-      <w:r>
-        <w:t xml:space="preserve"> ci-dessous</w:t>
+      <w:proofErr w:type="spellStart"/>
+      <w:r>
+        <w:t>Every</w:t>
+      </w:r>
+      <w:proofErr w:type="spellEnd"/>
+      <w:r>
+        <w:t xml:space="preserve"> workflow </w:t>
+      </w:r>
+      <w:proofErr w:type="spellStart"/>
+      <w:r>
+        <w:t>is</w:t>
+      </w:r>
+      <w:proofErr w:type="spellEnd"/>
+      <w:r>
+        <w:t xml:space="preserve"> made of the </w:t>
+      </w:r>
+      <w:proofErr w:type="spellStart"/>
+      <w:r>
+        <w:t>current</w:t>
+      </w:r>
+      <w:proofErr w:type="spellEnd"/>
+      <w:r>
+        <w:t xml:space="preserve"> </w:t>
+      </w:r>
+      <w:proofErr w:type="spellStart"/>
+      <w:r>
+        <w:t>elements</w:t>
+      </w:r>
+      <w:proofErr w:type="spellEnd"/>
+      <w:r>
+        <w:t>.</w:t>
       </w:r>
     </w:p>
     <w:p>
@@ -43,11 +388,10 @@
         </w:numPr>
       </w:pPr>
       <w:r>
-        <w:t>Une table principale</w:t>
-      </w:r>
-      <w:r>
-        <w:t xml:space="preserve"> qui est le cœur du workflow</w:t>
-      </w:r>
+        <w:t>A main table</w:t>
+      </w:r>
+      <w:bookmarkStart w:id="0" w:name="_GoBack"/>
+      <w:bookmarkEnd w:id="0"/>
     </w:p>
     <w:p>
       <w:pPr>
@@ -58,7 +402,13 @@
         </w:numPr>
       </w:pPr>
       <w:r>
-        <w:t>Une table de validation</w:t>
+        <w:t xml:space="preserve">A </w:t>
+      </w:r>
+      <w:r>
+        <w:t>validation</w:t>
+      </w:r>
+      <w:r>
+        <w:t>s table</w:t>
       </w:r>
     </w:p>
     <w:p>
@@ -70,10 +420,7 @@
         </w:numPr>
       </w:pPr>
       <w:r>
-        <w:t xml:space="preserve">Une table des </w:t>
-      </w:r>
-      <w:r>
-        <w:t>états</w:t>
+        <w:t>A states table</w:t>
       </w:r>
     </w:p>
     <w:p>
@@ -85,7 +432,15 @@
         </w:numPr>
       </w:pPr>
       <w:r>
-        <w:t>Une table des niveaux de validations</w:t>
+        <w:t xml:space="preserve">A workflow </w:t>
+      </w:r>
+      <w:proofErr w:type="spellStart"/>
+      <w:r>
+        <w:t>levels</w:t>
+      </w:r>
+      <w:proofErr w:type="spellEnd"/>
+      <w:r>
+        <w:t xml:space="preserve"> table</w:t>
       </w:r>
     </w:p>
     <w:p>
@@ -97,7 +452,7 @@
         </w:numPr>
       </w:pPr>
       <w:r>
-        <w:t>Une table des rôles</w:t>
+        <w:t>A rôles table</w:t>
       </w:r>
     </w:p>
     <w:p>
@@ -109,7 +464,15 @@
         </w:numPr>
       </w:pPr>
       <w:r>
-        <w:t>Une table historique des validations</w:t>
+        <w:t xml:space="preserve">A validation </w:t>
+      </w:r>
+      <w:proofErr w:type="spellStart"/>
+      <w:r>
+        <w:t>history</w:t>
+      </w:r>
+      <w:proofErr w:type="spellEnd"/>
+      <w:r>
+        <w:t xml:space="preserve"> table.</w:t>
       </w:r>
     </w:p>
     <w:p>
@@ -119,7 +482,34 @@
     </w:p>
     <w:p>
       <w:r>
-        <w:t>Les validations peuvent être gérées suivant plusieurs approches :</w:t>
+        <w:t xml:space="preserve">Validations </w:t>
+      </w:r>
+      <w:proofErr w:type="spellStart"/>
+      <w:r>
+        <w:t>can</w:t>
+      </w:r>
+      <w:proofErr w:type="spellEnd"/>
+      <w:r>
+        <w:t xml:space="preserve"> </w:t>
+      </w:r>
+      <w:proofErr w:type="spellStart"/>
+      <w:r>
+        <w:t>be</w:t>
+      </w:r>
+      <w:proofErr w:type="spellEnd"/>
+      <w:r>
+        <w:t xml:space="preserve"> of </w:t>
+      </w:r>
+      <w:proofErr w:type="spellStart"/>
+      <w:r>
+        <w:t>many</w:t>
+      </w:r>
+      <w:proofErr w:type="spellEnd"/>
+      <w:r>
+        <w:t xml:space="preserve"> types</w:t>
+      </w:r>
+      <w:r>
+        <w:t> :</w:t>
       </w:r>
     </w:p>
     <w:p>
@@ -127,24 +517,121 @@
         <w:pStyle w:val="Sous-titre"/>
       </w:pPr>
       <w:r>
-        <w:t>Validations basées sur les rôles</w:t>
-      </w:r>
+        <w:t xml:space="preserve">Validations </w:t>
+      </w:r>
+      <w:proofErr w:type="spellStart"/>
+      <w:r>
+        <w:t>based</w:t>
+      </w:r>
+      <w:proofErr w:type="spellEnd"/>
+      <w:r>
+        <w:t xml:space="preserve"> on </w:t>
+      </w:r>
+      <w:proofErr w:type="spellStart"/>
+      <w:r>
+        <w:t>roles</w:t>
+      </w:r>
+      <w:proofErr w:type="spellEnd"/>
     </w:p>
     <w:p>
-      <w:r>
-        <w:t>D</w:t>
-      </w:r>
-      <w:r>
-        <w:t xml:space="preserve">ans cette approche chaque </w:t>
-      </w:r>
-      <w:r>
-        <w:t>état du</w:t>
-      </w:r>
-      <w:r>
-        <w:t xml:space="preserve"> workflow est associé</w:t>
-      </w:r>
-      <w:r>
-        <w:t xml:space="preserve"> à un ensemble de rôles qui peuvent y intervenir.</w:t>
+      <w:proofErr w:type="spellStart"/>
+      <w:r>
+        <w:t>Here</w:t>
+      </w:r>
+      <w:proofErr w:type="spellEnd"/>
+      <w:r>
+        <w:t xml:space="preserve"> </w:t>
+      </w:r>
+      <w:proofErr w:type="spellStart"/>
+      <w:r>
+        <w:t>every</w:t>
+      </w:r>
+      <w:proofErr w:type="spellEnd"/>
+      <w:r>
+        <w:t xml:space="preserve"> state of the workflow </w:t>
+      </w:r>
+      <w:proofErr w:type="spellStart"/>
+      <w:r>
+        <w:t>is</w:t>
+      </w:r>
+      <w:proofErr w:type="spellEnd"/>
+      <w:r>
+        <w:t xml:space="preserve"> </w:t>
+      </w:r>
+      <w:proofErr w:type="spellStart"/>
+      <w:r>
+        <w:t>associated</w:t>
+      </w:r>
+      <w:proofErr w:type="spellEnd"/>
+      <w:r>
+        <w:t xml:space="preserve"> </w:t>
+      </w:r>
+      <w:proofErr w:type="spellStart"/>
+      <w:r>
+        <w:t>with</w:t>
+      </w:r>
+      <w:proofErr w:type="spellEnd"/>
+      <w:r>
+        <w:t xml:space="preserve"> a set of </w:t>
+      </w:r>
+      <w:proofErr w:type="spellStart"/>
+      <w:r>
+        <w:t>roles</w:t>
+      </w:r>
+      <w:proofErr w:type="spellEnd"/>
+      <w:r>
+        <w:t xml:space="preserve"> </w:t>
+      </w:r>
+      <w:proofErr w:type="spellStart"/>
+      <w:r>
+        <w:t>which</w:t>
+      </w:r>
+      <w:proofErr w:type="spellEnd"/>
+      <w:r>
+        <w:t xml:space="preserve"> </w:t>
+      </w:r>
+      <w:proofErr w:type="spellStart"/>
+      <w:r>
+        <w:t>can</w:t>
+      </w:r>
+      <w:proofErr w:type="spellEnd"/>
+      <w:r>
+        <w:t xml:space="preserve"> </w:t>
+      </w:r>
+      <w:proofErr w:type="spellStart"/>
+      <w:r>
+        <w:t>act</w:t>
+      </w:r>
+      <w:proofErr w:type="spellEnd"/>
+      <w:r>
+        <w:t xml:space="preserve"> </w:t>
+      </w:r>
+      <w:proofErr w:type="spellStart"/>
+      <w:r>
+        <w:t>when</w:t>
+      </w:r>
+      <w:proofErr w:type="spellEnd"/>
+      <w:r>
+        <w:t xml:space="preserve"> the workflow </w:t>
+      </w:r>
+      <w:proofErr w:type="spellStart"/>
+      <w:r>
+        <w:t>is</w:t>
+      </w:r>
+      <w:proofErr w:type="spellEnd"/>
+      <w:r>
+        <w:t xml:space="preserve"> in </w:t>
+      </w:r>
+      <w:proofErr w:type="spellStart"/>
+      <w:r>
+        <w:t>this</w:t>
+      </w:r>
+      <w:proofErr w:type="spellEnd"/>
+      <w:r>
+        <w:t xml:space="preserve"> state</w:t>
+      </w:r>
+      <w:r>
+        <w:t>.</w:t>
       </w:r>
     </w:p>
     <w:p>
@@ -152,15 +639,212 @@
         <w:pStyle w:val="Sous-titre"/>
       </w:pPr>
       <w:r>
-        <w:t>Validations définies par l’utilisateur</w:t>
-      </w:r>
+        <w:t>Validat</w:t>
+      </w:r>
+      <w:r>
+        <w:t xml:space="preserve">ions </w:t>
+      </w:r>
+      <w:proofErr w:type="spellStart"/>
+      <w:r>
+        <w:t>defined</w:t>
+      </w:r>
+      <w:proofErr w:type="spellEnd"/>
+      <w:r>
+        <w:t xml:space="preserve"> by </w:t>
+      </w:r>
+      <w:proofErr w:type="spellStart"/>
+      <w:r>
+        <w:t>users</w:t>
+      </w:r>
+      <w:proofErr w:type="spellEnd"/>
     </w:p>
     <w:p>
-      <w:r>
-        <w:t>Dans cette approche l’utilisateur défini</w:t>
-      </w:r>
-      <w:bookmarkStart w:id="0" w:name="_GoBack"/>
-      <w:bookmarkEnd w:id="0"/>
+      <w:proofErr w:type="spellStart"/>
+      <w:r>
+        <w:t>Here</w:t>
+      </w:r>
+      <w:proofErr w:type="spellEnd"/>
+      <w:r>
+        <w:t xml:space="preserve"> the user </w:t>
+      </w:r>
+      <w:proofErr w:type="spellStart"/>
+      <w:r>
+        <w:t>specifiys</w:t>
+      </w:r>
+      <w:proofErr w:type="spellEnd"/>
+      <w:r>
+        <w:t xml:space="preserve"> the </w:t>
+      </w:r>
+      <w:proofErr w:type="spellStart"/>
+      <w:r>
+        <w:t>validators</w:t>
+      </w:r>
+      <w:proofErr w:type="spellEnd"/>
+      <w:r>
+        <w:t xml:space="preserve"> and the workflow </w:t>
+      </w:r>
+      <w:proofErr w:type="spellStart"/>
+      <w:r>
+        <w:t>level</w:t>
+      </w:r>
+      <w:proofErr w:type="spellEnd"/>
+      <w:r>
+        <w:t xml:space="preserve"> </w:t>
+      </w:r>
+      <w:proofErr w:type="spellStart"/>
+      <w:r>
+        <w:t>when</w:t>
+      </w:r>
+      <w:proofErr w:type="spellEnd"/>
+      <w:r>
+        <w:t xml:space="preserve"> </w:t>
+      </w:r>
+      <w:proofErr w:type="spellStart"/>
+      <w:r>
+        <w:t>creating</w:t>
+      </w:r>
+      <w:proofErr w:type="spellEnd"/>
+      <w:r>
+        <w:t xml:space="preserve"> a new instance</w:t>
+      </w:r>
+      <w:r>
+        <w:t>.</w:t>
+      </w:r>
+    </w:p>
+    <w:p>
+      <w:pPr>
+        <w:pStyle w:val="Sous-titre"/>
+      </w:pPr>
+      <w:proofErr w:type="spellStart"/>
+      <w:r>
+        <w:t>Mixted</w:t>
+      </w:r>
+      <w:proofErr w:type="spellEnd"/>
+      <w:r>
+        <w:t xml:space="preserve"> </w:t>
+      </w:r>
+      <w:proofErr w:type="spellStart"/>
+      <w:r>
+        <w:t>validaitons</w:t>
+      </w:r>
+      <w:proofErr w:type="spellEnd"/>
+    </w:p>
+    <w:p>
+      <w:proofErr w:type="spellStart"/>
+      <w:r>
+        <w:t>Here</w:t>
+      </w:r>
+      <w:proofErr w:type="spellEnd"/>
+      <w:r>
+        <w:t xml:space="preserve"> the user </w:t>
+      </w:r>
+      <w:proofErr w:type="spellStart"/>
+      <w:r>
+        <w:t>still</w:t>
+      </w:r>
+      <w:proofErr w:type="spellEnd"/>
+      <w:r>
+        <w:t xml:space="preserve"> </w:t>
+      </w:r>
+      <w:proofErr w:type="spellStart"/>
+      <w:r>
+        <w:t>define</w:t>
+      </w:r>
+      <w:proofErr w:type="spellEnd"/>
+      <w:r>
+        <w:t xml:space="preserve"> the </w:t>
+      </w:r>
+      <w:proofErr w:type="spellStart"/>
+      <w:r>
+        <w:t>validators</w:t>
+      </w:r>
+      <w:proofErr w:type="spellEnd"/>
+      <w:r>
+        <w:t xml:space="preserve"> but </w:t>
+      </w:r>
+      <w:proofErr w:type="spellStart"/>
+      <w:r>
+        <w:t>after</w:t>
+      </w:r>
+      <w:proofErr w:type="spellEnd"/>
+      <w:r>
+        <w:t xml:space="preserve"> </w:t>
+      </w:r>
+      <w:proofErr w:type="spellStart"/>
+      <w:r>
+        <w:t>that</w:t>
+      </w:r>
+      <w:proofErr w:type="spellEnd"/>
+      <w:r>
+        <w:t xml:space="preserve">, in </w:t>
+      </w:r>
+      <w:proofErr w:type="spellStart"/>
+      <w:r>
+        <w:t>backend</w:t>
+      </w:r>
+      <w:proofErr w:type="spellEnd"/>
+      <w:r>
+        <w:t xml:space="preserve"> </w:t>
+      </w:r>
+      <w:proofErr w:type="spellStart"/>
+      <w:r>
+        <w:t>some</w:t>
+      </w:r>
+      <w:proofErr w:type="spellEnd"/>
+      <w:r>
+        <w:t xml:space="preserve"> validations </w:t>
+      </w:r>
+      <w:proofErr w:type="spellStart"/>
+      <w:r>
+        <w:t>levels</w:t>
+      </w:r>
+      <w:proofErr w:type="spellEnd"/>
+      <w:r>
+        <w:t xml:space="preserve"> </w:t>
+      </w:r>
+      <w:proofErr w:type="spellStart"/>
+      <w:r>
+        <w:t>based</w:t>
+      </w:r>
+      <w:proofErr w:type="spellEnd"/>
+      <w:r>
+        <w:t xml:space="preserve"> on </w:t>
+      </w:r>
+      <w:proofErr w:type="spellStart"/>
+      <w:r>
+        <w:t>roles</w:t>
+      </w:r>
+      <w:proofErr w:type="spellEnd"/>
+      <w:r>
+        <w:t xml:space="preserve"> are </w:t>
+      </w:r>
+      <w:proofErr w:type="spellStart"/>
+      <w:r>
+        <w:t>added</w:t>
+      </w:r>
+      <w:proofErr w:type="spellEnd"/>
+      <w:r>
+        <w:t xml:space="preserve"> at </w:t>
+      </w:r>
+      <w:proofErr w:type="spellStart"/>
+      <w:r>
+        <w:t>some</w:t>
+      </w:r>
+      <w:proofErr w:type="spellEnd"/>
+      <w:r>
+        <w:t xml:space="preserve"> </w:t>
+      </w:r>
+      <w:proofErr w:type="spellStart"/>
+      <w:r>
+        <w:t>levels</w:t>
+      </w:r>
+      <w:proofErr w:type="spellEnd"/>
+      <w:r>
+        <w:t>.</w:t>
+      </w:r>
+      <w:r>
+        <w:t xml:space="preserve"> </w:t>
+      </w:r>
     </w:p>
     <w:sectPr>
       <w:pgSz w:w="11906" w:h="16838"/>
@@ -568,6 +1252,29 @@
     <w:name w:val="Normal"/>
     <w:qFormat/>
   </w:style>
+  <w:style w:type="paragraph" w:styleId="Titre1">
+    <w:name w:val="heading 1"/>
+    <w:basedOn w:val="Normal"/>
+    <w:next w:val="Normal"/>
+    <w:link w:val="Titre1Car"/>
+    <w:uiPriority w:val="9"/>
+    <w:qFormat/>
+    <w:rsid w:val="00DE2924"/>
+    <w:pPr>
+      <w:keepNext/>
+      <w:keepLines/>
+      <w:spacing w:before="480" w:after="0"/>
+      <w:outlineLvl w:val="0"/>
+    </w:pPr>
+    <w:rPr>
+      <w:rFonts w:asciiTheme="majorHAnsi" w:eastAsiaTheme="majorEastAsia" w:hAnsiTheme="majorHAnsi" w:cstheme="majorBidi"/>
+      <w:b/>
+      <w:bCs/>
+      <w:color w:val="365F91" w:themeColor="accent1" w:themeShade="BF"/>
+      <w:sz w:val="28"/>
+      <w:szCs w:val="28"/>
+    </w:rPr>
+  </w:style>
   <w:style w:type="character" w:default="1" w:styleId="Policepardfaut">
     <w:name w:val="Default Paragraph Font"/>
     <w:uiPriority w:val="1"/>
@@ -643,6 +1350,21 @@
       <w:spacing w:val="15"/>
       <w:sz w:val="24"/>
       <w:szCs w:val="24"/>
+    </w:rPr>
+  </w:style>
+  <w:style w:type="character" w:customStyle="1" w:styleId="Titre1Car">
+    <w:name w:val="Titre 1 Car"/>
+    <w:basedOn w:val="Policepardfaut"/>
+    <w:link w:val="Titre1"/>
+    <w:uiPriority w:val="9"/>
+    <w:rsid w:val="00DE2924"/>
+    <w:rPr>
+      <w:rFonts w:asciiTheme="majorHAnsi" w:eastAsiaTheme="majorEastAsia" w:hAnsiTheme="majorHAnsi" w:cstheme="majorBidi"/>
+      <w:b/>
+      <w:bCs/>
+      <w:color w:val="365F91" w:themeColor="accent1" w:themeShade="BF"/>
+      <w:sz w:val="28"/>
+      <w:szCs w:val="28"/>
     </w:rPr>
   </w:style>
 </w:styles>
@@ -808,6 +1530,29 @@
     <w:name w:val="Normal"/>
     <w:qFormat/>
   </w:style>
+  <w:style w:type="paragraph" w:styleId="Titre1">
+    <w:name w:val="heading 1"/>
+    <w:basedOn w:val="Normal"/>
+    <w:next w:val="Normal"/>
+    <w:link w:val="Titre1Car"/>
+    <w:uiPriority w:val="9"/>
+    <w:qFormat/>
+    <w:rsid w:val="00DE2924"/>
+    <w:pPr>
+      <w:keepNext/>
+      <w:keepLines/>
+      <w:spacing w:before="480" w:after="0"/>
+      <w:outlineLvl w:val="0"/>
+    </w:pPr>
+    <w:rPr>
+      <w:rFonts w:asciiTheme="majorHAnsi" w:eastAsiaTheme="majorEastAsia" w:hAnsiTheme="majorHAnsi" w:cstheme="majorBidi"/>
+      <w:b/>
+      <w:bCs/>
+      <w:color w:val="365F91" w:themeColor="accent1" w:themeShade="BF"/>
+      <w:sz w:val="28"/>
+      <w:szCs w:val="28"/>
+    </w:rPr>
+  </w:style>
   <w:style w:type="character" w:default="1" w:styleId="Policepardfaut">
     <w:name w:val="Default Paragraph Font"/>
     <w:uiPriority w:val="1"/>
@@ -883,6 +1628,21 @@
       <w:spacing w:val="15"/>
       <w:sz w:val="24"/>
       <w:szCs w:val="24"/>
+    </w:rPr>
+  </w:style>
+  <w:style w:type="character" w:customStyle="1" w:styleId="Titre1Car">
+    <w:name w:val="Titre 1 Car"/>
+    <w:basedOn w:val="Policepardfaut"/>
+    <w:link w:val="Titre1"/>
+    <w:uiPriority w:val="9"/>
+    <w:rsid w:val="00DE2924"/>
+    <w:rPr>
+      <w:rFonts w:asciiTheme="majorHAnsi" w:eastAsiaTheme="majorEastAsia" w:hAnsiTheme="majorHAnsi" w:cstheme="majorBidi"/>
+      <w:b/>
+      <w:bCs/>
+      <w:color w:val="365F91" w:themeColor="accent1" w:themeShade="BF"/>
+      <w:sz w:val="28"/>
+      <w:szCs w:val="28"/>
     </w:rPr>
   </w:style>
 </w:styles>

</xml_diff>